<commit_message>
TP3 - Inicio Exercicio 10
</commit_message>
<xml_diff>
--- a/TP3/documentos/samuel_hermany_DR4_TP3.docx
+++ b/TP3/documentos/samuel_hermany_DR4_TP3.docx
@@ -276,7 +276,7 @@
                                     <w:tag w:val=""/>
                                     <w:id w:val="-650599894"/>
                                     <w:dataBinding w:prefixMappings="xmlns:ns0='http://schemas.microsoft.com/office/2006/coverPageProps' " w:xpath="/ns0:CoverPageProperties[1]/ns0:PublishDate[1]" w:storeItemID="{55AF091B-3C7A-41E3-B477-F2FDAA23CFDA}"/>
-                                    <w:date w:fullDate="2025-06-02T00:00:00Z">
+                                    <w:date w:fullDate="2025-06-05T00:00:00Z">
                                       <w:dateFormat w:val="d/M/yyyy"/>
                                       <w:lid w:val="pt-BR"/>
                                       <w:storeMappedDataAs w:val="dateTime"/>
@@ -301,7 +301,15 @@
                                           <w:sz w:val="28"/>
                                           <w:szCs w:val="28"/>
                                         </w:rPr>
-                                        <w:t>2/6/2025</w:t>
+                                        <w:t>5</w:t>
+                                      </w:r>
+                                      <w:r>
+                                        <w:rPr>
+                                          <w:color w:val="FFFFFF" w:themeColor="background1"/>
+                                          <w:sz w:val="28"/>
+                                          <w:szCs w:val="28"/>
+                                        </w:rPr>
+                                        <w:t>/6/2025</w:t>
                                       </w:r>
                                     </w:p>
                                   </w:sdtContent>
@@ -3589,7 +3597,7 @@
                               <w:tag w:val=""/>
                               <w:id w:val="-650599894"/>
                               <w:dataBinding w:prefixMappings="xmlns:ns0='http://schemas.microsoft.com/office/2006/coverPageProps' " w:xpath="/ns0:CoverPageProperties[1]/ns0:PublishDate[1]" w:storeItemID="{55AF091B-3C7A-41E3-B477-F2FDAA23CFDA}"/>
-                              <w:date w:fullDate="2025-06-02T00:00:00Z">
+                              <w:date w:fullDate="2025-06-05T00:00:00Z">
                                 <w:dateFormat w:val="d/M/yyyy"/>
                                 <w:lid w:val="pt-BR"/>
                                 <w:storeMappedDataAs w:val="dateTime"/>
@@ -3614,7 +3622,15 @@
                                     <w:sz w:val="28"/>
                                     <w:szCs w:val="28"/>
                                   </w:rPr>
-                                  <w:t>2/6/2025</w:t>
+                                  <w:t>5</w:t>
+                                </w:r>
+                                <w:r>
+                                  <w:rPr>
+                                    <w:color w:val="FFFFFF" w:themeColor="background1"/>
+                                    <w:sz w:val="28"/>
+                                    <w:szCs w:val="28"/>
+                                  </w:rPr>
+                                  <w:t>/6/2025</w:t>
                                 </w:r>
                               </w:p>
                             </w:sdtContent>
@@ -4169,6 +4185,7 @@
                                     <w:color w:val="404040" w:themeColor="text1" w:themeTint="BF"/>
                                     <w:sz w:val="28"/>
                                     <w:szCs w:val="28"/>
+                                    <w:u w:val="single"/>
                                   </w:rPr>
                                 </w:pPr>
                                 <w:sdt>
@@ -4297,6 +4314,7 @@
                               <w:color w:val="404040" w:themeColor="text1" w:themeTint="BF"/>
                               <w:sz w:val="28"/>
                               <w:szCs w:val="28"/>
+                              <w:u w:val="single"/>
                             </w:rPr>
                           </w:pPr>
                           <w:sdt>
@@ -4528,14 +4546,15 @@
         <w:t>ink GitHub</w:t>
       </w:r>
     </w:p>
-    <w:p/>
     <w:p>
-      <w:pPr>
-        <w:pStyle w:val="Ttulo1"/>
-      </w:pPr>
-      <w:r>
-        <w:t>Exercício</w:t>
-      </w:r>
+      <w:hyperlink r:id="rId7" w:history="1">
+        <w:r>
+          <w:rPr>
+            <w:rStyle w:val="Hyperlink"/>
+          </w:rPr>
+          <w:t>https://github.com/faculdade-infnet/IV-2-C_sharp/tree/main/TP3</w:t>
+        </w:r>
+      </w:hyperlink>
     </w:p>
     <w:sectPr>
       <w:pgSz w:w="11906" w:h="16838"/>
@@ -7660,7 +7679,7 @@
 
 <file path=customXml/item1.xml><?xml version="1.0" encoding="utf-8"?>
 <CoverPageProperties xmlns="http://schemas.microsoft.com/office/2006/coverPageProps">
-  <PublishDate>2025-06-02T00:00:00</PublishDate>
+  <PublishDate>2025-06-05T00:00:00</PublishDate>
   <Abstract/>
   <CompanyAddress/>
   <CompanyPhone/>

</xml_diff>